<commit_message>
modified mvc diagram. made functions only accessed within the class private in the post and user model
</commit_message>
<xml_diff>
--- a/not_for_submission/use_cases.docx
+++ b/not_for_submission/use_cases.docx
@@ -139,16 +139,7 @@
           </w:tcPr>
           <w:p>
             <w:r>
-              <w:t xml:space="preserve">User is on login </w:t>
-            </w:r>
-            <w:r>
-              <w:t>screen but</w:t>
-            </w:r>
-            <w:r>
-              <w:t xml:space="preserve"> doesn’t have an account. User click</w:t>
-            </w:r>
-            <w:r>
-              <w:t xml:space="preserve">s the Register Here link. </w:t>
+              <w:t xml:space="preserve">User is on login screen but doesn’t have an account. User clicks the Register Here link. </w:t>
             </w:r>
           </w:p>
           <w:p/>
@@ -171,46 +162,97 @@
           </w:tcPr>
           <w:p>
             <w:r>
-              <w:t xml:space="preserve">Click Register </w:t>
-            </w:r>
-            <w:r>
-              <w:t>Here Button</w:t>
-            </w:r>
-          </w:p>
-        </w:tc>
-      </w:tr>
-      <w:tr>
-        <w:tc>
-          <w:tcPr>
-            <w:tcW w:w="2605" w:type="dxa"/>
-          </w:tcPr>
-          <w:p/>
-        </w:tc>
-        <w:tc>
-          <w:tcPr>
-            <w:tcW w:w="6745" w:type="dxa"/>
-          </w:tcPr>
-          <w:p>
-            <w:r>
-              <w:t>Enter first name, last name, email, confirm email, password, confirm password</w:t>
-            </w:r>
-          </w:p>
-        </w:tc>
-      </w:tr>
-      <w:tr>
-        <w:tc>
-          <w:tcPr>
-            <w:tcW w:w="2605" w:type="dxa"/>
-          </w:tcPr>
-          <w:p/>
-        </w:tc>
-        <w:tc>
-          <w:tcPr>
-            <w:tcW w:w="6745" w:type="dxa"/>
-          </w:tcPr>
-          <w:p>
-            <w:r>
-              <w:t>Click Register Button</w:t>
+              <w:t>User c</w:t>
+            </w:r>
+            <w:r>
+              <w:t>lick</w:t>
+            </w:r>
+            <w:r>
+              <w:t>s</w:t>
+            </w:r>
+            <w:r>
+              <w:t xml:space="preserve"> Register </w:t>
+            </w:r>
+            <w:r>
+              <w:t xml:space="preserve">Here </w:t>
+            </w:r>
+            <w:r>
+              <w:t>b</w:t>
+            </w:r>
+            <w:r>
+              <w:t>utton</w:t>
+            </w:r>
+            <w:r>
+              <w:t>.</w:t>
+            </w:r>
+          </w:p>
+        </w:tc>
+      </w:tr>
+      <w:tr>
+        <w:tc>
+          <w:tcPr>
+            <w:tcW w:w="2605" w:type="dxa"/>
+          </w:tcPr>
+          <w:p/>
+        </w:tc>
+        <w:tc>
+          <w:tcPr>
+            <w:tcW w:w="6745" w:type="dxa"/>
+          </w:tcPr>
+          <w:p>
+            <w:r>
+              <w:t>User e</w:t>
+            </w:r>
+            <w:r>
+              <w:t>nter</w:t>
+            </w:r>
+            <w:r>
+              <w:t>s</w:t>
+            </w:r>
+            <w:r>
+              <w:t xml:space="preserve"> first name, last name, email, confirm email, password, </w:t>
+            </w:r>
+            <w:r>
+              <w:t xml:space="preserve">and </w:t>
+            </w:r>
+            <w:r>
+              <w:t>confirm password</w:t>
+            </w:r>
+            <w:r>
+              <w:t>.</w:t>
+            </w:r>
+          </w:p>
+        </w:tc>
+      </w:tr>
+      <w:tr>
+        <w:tc>
+          <w:tcPr>
+            <w:tcW w:w="2605" w:type="dxa"/>
+          </w:tcPr>
+          <w:p/>
+        </w:tc>
+        <w:tc>
+          <w:tcPr>
+            <w:tcW w:w="6745" w:type="dxa"/>
+          </w:tcPr>
+          <w:p>
+            <w:r>
+              <w:t>User c</w:t>
+            </w:r>
+            <w:r>
+              <w:t>lick</w:t>
+            </w:r>
+            <w:r>
+              <w:t>s</w:t>
+            </w:r>
+            <w:r>
+              <w:t xml:space="preserve"> Register </w:t>
+            </w:r>
+            <w:r>
+              <w:t>b</w:t>
+            </w:r>
+            <w:r>
+              <w:t>utton</w:t>
             </w:r>
           </w:p>
         </w:tc>
@@ -230,6 +272,9 @@
             <w:r>
               <w:t>Application confirms emails and passwords match</w:t>
             </w:r>
+            <w:r>
+              <w:t>.</w:t>
+            </w:r>
           </w:p>
         </w:tc>
       </w:tr>
@@ -247,6 +292,9 @@
           <w:p>
             <w:r>
               <w:t>Application confirms no other instance in database of email address</w:t>
+            </w:r>
+            <w:r>
+              <w:t>.</w:t>
             </w:r>
           </w:p>
         </w:tc>
@@ -285,6 +333,9 @@
             <w:r>
               <w:t>User is registered</w:t>
             </w:r>
+            <w:r>
+              <w:t>.</w:t>
+            </w:r>
           </w:p>
         </w:tc>
       </w:tr>
@@ -303,6 +354,9 @@
             <w:r>
               <w:t>User receives registration success message</w:t>
             </w:r>
+            <w:r>
+              <w:t>.</w:t>
+            </w:r>
           </w:p>
         </w:tc>
       </w:tr>
@@ -321,6 +375,9 @@
             <w:r>
               <w:t>User receives congratulations message</w:t>
             </w:r>
+            <w:r>
+              <w:t>.</w:t>
+            </w:r>
           </w:p>
         </w:tc>
       </w:tr>
@@ -338,6 +395,9 @@
           <w:p>
             <w:r>
               <w:t>User is sent to Login Page</w:t>
+            </w:r>
+            <w:r>
+              <w:t>.</w:t>
             </w:r>
           </w:p>
         </w:tc>
@@ -423,15 +483,7 @@
                 <w:sz w:val="24"/>
                 <w:szCs w:val="24"/>
               </w:rPr>
-              <w:t>Scenario</w:t>
-            </w:r>
-            <w:r>
-              <w:rPr>
-                <w:b/>
-                <w:sz w:val="24"/>
-                <w:szCs w:val="24"/>
-              </w:rPr>
-              <w:t xml:space="preserve"> 1</w:t>
+              <w:t>Scenario 1</w:t>
             </w:r>
           </w:p>
         </w:tc>
@@ -488,43 +540,88 @@
           </w:tcPr>
           <w:p>
             <w:r>
-              <w:t>Click Register Here Button</w:t>
-            </w:r>
-          </w:p>
-        </w:tc>
-      </w:tr>
-      <w:tr>
-        <w:tc>
-          <w:tcPr>
-            <w:tcW w:w="2605" w:type="dxa"/>
-          </w:tcPr>
-          <w:p/>
-        </w:tc>
-        <w:tc>
-          <w:tcPr>
-            <w:tcW w:w="6745" w:type="dxa"/>
-          </w:tcPr>
-          <w:p>
-            <w:r>
-              <w:t>Enter first name, last name, email, confirm email, password, confirm password</w:t>
-            </w:r>
-          </w:p>
-        </w:tc>
-      </w:tr>
-      <w:tr>
-        <w:tc>
-          <w:tcPr>
-            <w:tcW w:w="2605" w:type="dxa"/>
-          </w:tcPr>
-          <w:p/>
-        </w:tc>
-        <w:tc>
-          <w:tcPr>
-            <w:tcW w:w="6745" w:type="dxa"/>
-          </w:tcPr>
-          <w:p>
-            <w:r>
-              <w:t>Click Register Button</w:t>
+              <w:t>User c</w:t>
+            </w:r>
+            <w:r>
+              <w:t xml:space="preserve">lick Register Here </w:t>
+            </w:r>
+            <w:r>
+              <w:t>b</w:t>
+            </w:r>
+            <w:r>
+              <w:t>utton</w:t>
+            </w:r>
+          </w:p>
+        </w:tc>
+      </w:tr>
+      <w:tr>
+        <w:tc>
+          <w:tcPr>
+            <w:tcW w:w="2605" w:type="dxa"/>
+          </w:tcPr>
+          <w:p/>
+        </w:tc>
+        <w:tc>
+          <w:tcPr>
+            <w:tcW w:w="6745" w:type="dxa"/>
+          </w:tcPr>
+          <w:p>
+            <w:r>
+              <w:t>User e</w:t>
+            </w:r>
+            <w:r>
+              <w:t>nter</w:t>
+            </w:r>
+            <w:r>
+              <w:t>s</w:t>
+            </w:r>
+            <w:r>
+              <w:t xml:space="preserve"> first name, last name, email, confirm email, password, </w:t>
+            </w:r>
+            <w:r>
+              <w:t xml:space="preserve">and </w:t>
+            </w:r>
+            <w:r>
+              <w:t>confirm password</w:t>
+            </w:r>
+            <w:r>
+              <w:t>.</w:t>
+            </w:r>
+          </w:p>
+        </w:tc>
+      </w:tr>
+      <w:tr>
+        <w:tc>
+          <w:tcPr>
+            <w:tcW w:w="2605" w:type="dxa"/>
+          </w:tcPr>
+          <w:p/>
+        </w:tc>
+        <w:tc>
+          <w:tcPr>
+            <w:tcW w:w="6745" w:type="dxa"/>
+          </w:tcPr>
+          <w:p>
+            <w:r>
+              <w:t>User c</w:t>
+            </w:r>
+            <w:r>
+              <w:t>lick</w:t>
+            </w:r>
+            <w:r>
+              <w:t>s</w:t>
+            </w:r>
+            <w:r>
+              <w:t xml:space="preserve"> Register </w:t>
+            </w:r>
+            <w:r>
+              <w:t>b</w:t>
+            </w:r>
+            <w:r>
+              <w:t>utton</w:t>
+            </w:r>
+            <w:r>
+              <w:t>.</w:t>
             </w:r>
           </w:p>
         </w:tc>
@@ -544,27 +641,33 @@
             <w:r>
               <w:t>Application confirms emails and passwords match</w:t>
             </w:r>
-          </w:p>
-        </w:tc>
-      </w:tr>
-      <w:tr>
-        <w:tc>
-          <w:tcPr>
-            <w:tcW w:w="2605" w:type="dxa"/>
-          </w:tcPr>
-          <w:p/>
-        </w:tc>
-        <w:tc>
-          <w:tcPr>
-            <w:tcW w:w="6745" w:type="dxa"/>
-          </w:tcPr>
-          <w:p>
-            <w:r>
-              <w:t xml:space="preserve">Application confirms </w:t>
+            <w:r>
+              <w:t>.</w:t>
+            </w:r>
+          </w:p>
+        </w:tc>
+      </w:tr>
+      <w:tr>
+        <w:tc>
+          <w:tcPr>
+            <w:tcW w:w="2605" w:type="dxa"/>
+          </w:tcPr>
+          <w:p/>
+        </w:tc>
+        <w:tc>
+          <w:tcPr>
+            <w:tcW w:w="6745" w:type="dxa"/>
+          </w:tcPr>
+          <w:p>
+            <w:r>
+              <w:t xml:space="preserve">Application </w:t>
             </w:r>
             <w:r>
               <w:t>finds another instance of email in database</w:t>
             </w:r>
+            <w:r>
+              <w:t>.</w:t>
+            </w:r>
           </w:p>
         </w:tc>
       </w:tr>
@@ -583,6 +686,9 @@
             <w:r>
               <w:t>Application notifies User of duplicate emails</w:t>
             </w:r>
+            <w:r>
+              <w:t>.</w:t>
+            </w:r>
           </w:p>
         </w:tc>
       </w:tr>
@@ -622,6 +728,9 @@
             <w:r>
               <w:t>not registered</w:t>
             </w:r>
+            <w:r>
+              <w:t>.</w:t>
+            </w:r>
           </w:p>
         </w:tc>
       </w:tr>
@@ -639,6 +748,9 @@
           <w:p>
             <w:r>
               <w:t>User is sent back to Register Page</w:t>
+            </w:r>
+            <w:r>
+              <w:t>.</w:t>
             </w:r>
           </w:p>
         </w:tc>
@@ -690,18 +802,8 @@
                 <w:sz w:val="24"/>
                 <w:szCs w:val="24"/>
               </w:rPr>
-              <w:t xml:space="preserve">Scenario </w:t>
-            </w:r>
-            <w:r>
-              <w:rPr>
-                <w:b/>
-                <w:sz w:val="24"/>
-                <w:szCs w:val="24"/>
-              </w:rPr>
-              <w:t>2</w:t>
-            </w:r>
-            <w:bookmarkStart w:id="0" w:name="_GoBack"/>
-            <w:bookmarkEnd w:id="0"/>
+              <w:t>Scenario 2</w:t>
+            </w:r>
           </w:p>
         </w:tc>
         <w:tc>
@@ -751,103 +853,157 @@
           </w:tcPr>
           <w:p>
             <w:r>
-              <w:t>Click Register Here Button</w:t>
-            </w:r>
-          </w:p>
-        </w:tc>
-      </w:tr>
-      <w:tr>
-        <w:tc>
-          <w:tcPr>
-            <w:tcW w:w="2605" w:type="dxa"/>
-          </w:tcPr>
-          <w:p/>
-        </w:tc>
-        <w:tc>
-          <w:tcPr>
-            <w:tcW w:w="6745" w:type="dxa"/>
-          </w:tcPr>
-          <w:p>
-            <w:r>
-              <w:t>Enter first name, last name, email, confirm email, password, confirm password</w:t>
-            </w:r>
-          </w:p>
-        </w:tc>
-      </w:tr>
-      <w:tr>
-        <w:tc>
-          <w:tcPr>
-            <w:tcW w:w="2605" w:type="dxa"/>
-          </w:tcPr>
-          <w:p/>
-        </w:tc>
-        <w:tc>
-          <w:tcPr>
-            <w:tcW w:w="6745" w:type="dxa"/>
-          </w:tcPr>
-          <w:p>
-            <w:r>
-              <w:t>Click Register Button</w:t>
-            </w:r>
-          </w:p>
-        </w:tc>
-      </w:tr>
-      <w:tr>
-        <w:tc>
-          <w:tcPr>
-            <w:tcW w:w="2605" w:type="dxa"/>
-          </w:tcPr>
-          <w:p/>
-        </w:tc>
-        <w:tc>
-          <w:tcPr>
-            <w:tcW w:w="6745" w:type="dxa"/>
-          </w:tcPr>
-          <w:p>
-            <w:r>
-              <w:t xml:space="preserve">Application confirms emails </w:t>
-            </w:r>
-          </w:p>
-        </w:tc>
-      </w:tr>
-      <w:tr>
-        <w:tc>
-          <w:tcPr>
-            <w:tcW w:w="2605" w:type="dxa"/>
-          </w:tcPr>
-          <w:p/>
-        </w:tc>
-        <w:tc>
-          <w:tcPr>
-            <w:tcW w:w="6745" w:type="dxa"/>
-          </w:tcPr>
-          <w:p>
-            <w:r>
-              <w:t xml:space="preserve">Application </w:t>
-            </w:r>
-            <w:r>
-              <w:t>cannot confirm passwords match</w:t>
-            </w:r>
-          </w:p>
-        </w:tc>
-      </w:tr>
-      <w:tr>
-        <w:tc>
-          <w:tcPr>
-            <w:tcW w:w="2605" w:type="dxa"/>
-          </w:tcPr>
-          <w:p/>
-        </w:tc>
-        <w:tc>
-          <w:tcPr>
-            <w:tcW w:w="6745" w:type="dxa"/>
-          </w:tcPr>
-          <w:p>
-            <w:r>
-              <w:t xml:space="preserve">Application notifies User of </w:t>
-            </w:r>
-            <w:r>
-              <w:t>passwords not matching</w:t>
+              <w:t>User c</w:t>
+            </w:r>
+            <w:r>
+              <w:t>lick</w:t>
+            </w:r>
+            <w:r>
+              <w:t>s</w:t>
+            </w:r>
+            <w:r>
+              <w:t xml:space="preserve"> Register Here </w:t>
+            </w:r>
+            <w:r>
+              <w:t>b</w:t>
+            </w:r>
+            <w:r>
+              <w:t>utton</w:t>
+            </w:r>
+          </w:p>
+        </w:tc>
+      </w:tr>
+      <w:tr>
+        <w:tc>
+          <w:tcPr>
+            <w:tcW w:w="2605" w:type="dxa"/>
+          </w:tcPr>
+          <w:p/>
+        </w:tc>
+        <w:tc>
+          <w:tcPr>
+            <w:tcW w:w="6745" w:type="dxa"/>
+          </w:tcPr>
+          <w:p>
+            <w:r>
+              <w:t>User e</w:t>
+            </w:r>
+            <w:r>
+              <w:t>nter</w:t>
+            </w:r>
+            <w:r>
+              <w:t>s</w:t>
+            </w:r>
+            <w:r>
+              <w:t xml:space="preserve"> first name, last name, email, confirm email, password, </w:t>
+            </w:r>
+            <w:r>
+              <w:t xml:space="preserve">and </w:t>
+            </w:r>
+            <w:r>
+              <w:t>confirm password</w:t>
+            </w:r>
+            <w:r>
+              <w:t>.</w:t>
+            </w:r>
+          </w:p>
+        </w:tc>
+      </w:tr>
+      <w:tr>
+        <w:tc>
+          <w:tcPr>
+            <w:tcW w:w="2605" w:type="dxa"/>
+          </w:tcPr>
+          <w:p/>
+        </w:tc>
+        <w:tc>
+          <w:tcPr>
+            <w:tcW w:w="6745" w:type="dxa"/>
+          </w:tcPr>
+          <w:p>
+            <w:r>
+              <w:t>User c</w:t>
+            </w:r>
+            <w:r>
+              <w:t>lick</w:t>
+            </w:r>
+            <w:r>
+              <w:t>s</w:t>
+            </w:r>
+            <w:r>
+              <w:t xml:space="preserve"> Register </w:t>
+            </w:r>
+            <w:r>
+              <w:t>b</w:t>
+            </w:r>
+            <w:r>
+              <w:t>utton</w:t>
+            </w:r>
+          </w:p>
+        </w:tc>
+      </w:tr>
+      <w:tr>
+        <w:tc>
+          <w:tcPr>
+            <w:tcW w:w="2605" w:type="dxa"/>
+          </w:tcPr>
+          <w:p/>
+        </w:tc>
+        <w:tc>
+          <w:tcPr>
+            <w:tcW w:w="6745" w:type="dxa"/>
+          </w:tcPr>
+          <w:p>
+            <w:r>
+              <w:t>Application confirms emails</w:t>
+            </w:r>
+            <w:r>
+              <w:t>.</w:t>
+            </w:r>
+            <w:r>
+              <w:t xml:space="preserve"> </w:t>
+            </w:r>
+          </w:p>
+        </w:tc>
+      </w:tr>
+      <w:tr>
+        <w:tc>
+          <w:tcPr>
+            <w:tcW w:w="2605" w:type="dxa"/>
+          </w:tcPr>
+          <w:p/>
+        </w:tc>
+        <w:tc>
+          <w:tcPr>
+            <w:tcW w:w="6745" w:type="dxa"/>
+          </w:tcPr>
+          <w:p>
+            <w:r>
+              <w:t>Application cannot confirm passwords match</w:t>
+            </w:r>
+            <w:r>
+              <w:t>.</w:t>
+            </w:r>
+          </w:p>
+        </w:tc>
+      </w:tr>
+      <w:tr>
+        <w:tc>
+          <w:tcPr>
+            <w:tcW w:w="2605" w:type="dxa"/>
+          </w:tcPr>
+          <w:p/>
+        </w:tc>
+        <w:tc>
+          <w:tcPr>
+            <w:tcW w:w="6745" w:type="dxa"/>
+          </w:tcPr>
+          <w:p>
+            <w:r>
+              <w:t>Application notifies User of passwords not matching</w:t>
+            </w:r>
+            <w:r>
+              <w:t>.</w:t>
             </w:r>
           </w:p>
         </w:tc>
@@ -885,6 +1041,9 @@
             <w:r>
               <w:t>User is not registered</w:t>
             </w:r>
+            <w:r>
+              <w:t>.</w:t>
+            </w:r>
           </w:p>
         </w:tc>
       </w:tr>
@@ -903,6 +1062,9 @@
             <w:r>
               <w:t>User is sent back to Register Page</w:t>
             </w:r>
+            <w:r>
+              <w:t>.</w:t>
+            </w:r>
           </w:p>
         </w:tc>
       </w:tr>
@@ -921,7 +1083,10 @@
         </w:tc>
       </w:tr>
     </w:tbl>
-    <w:p/>
+    <w:p>
+      <w:bookmarkStart w:id="0" w:name="_GoBack"/>
+      <w:bookmarkEnd w:id="0"/>
+    </w:p>
     <w:sectPr>
       <w:pgSz w:w="12240" w:h="15840"/>
       <w:pgMar w:top="1440" w:right="1440" w:bottom="1440" w:left="1440" w:header="720" w:footer="720" w:gutter="0"/>
@@ -1055,6 +1220,7 @@
     <w:lsdException w:name="HTML Sample" w:semiHidden="1" w:unhideWhenUsed="1"/>
     <w:lsdException w:name="HTML Typewriter" w:semiHidden="1" w:unhideWhenUsed="1"/>
     <w:lsdException w:name="HTML Variable" w:semiHidden="1" w:unhideWhenUsed="1"/>
+    <w:lsdException w:name="Normal Table" w:semiHidden="1" w:unhideWhenUsed="1"/>
     <w:lsdException w:name="annotation subject" w:semiHidden="1" w:unhideWhenUsed="1"/>
     <w:lsdException w:name="No List" w:semiHidden="1" w:unhideWhenUsed="1"/>
     <w:lsdException w:name="Outline List 1" w:semiHidden="1" w:unhideWhenUsed="1"/>
@@ -1101,8 +1267,10 @@
     <w:lsdException w:name="Table Subtle 2" w:semiHidden="1" w:unhideWhenUsed="1"/>
     <w:lsdException w:name="Table Web 1" w:semiHidden="1" w:unhideWhenUsed="1"/>
     <w:lsdException w:name="Table Web 2" w:semiHidden="1" w:unhideWhenUsed="1"/>
+    <w:lsdException w:name="Table Web 3" w:semiHidden="1" w:unhideWhenUsed="1"/>
     <w:lsdException w:name="Balloon Text" w:semiHidden="1" w:unhideWhenUsed="1"/>
     <w:lsdException w:name="Table Grid" w:uiPriority="39"/>
+    <w:lsdException w:name="Table Theme" w:semiHidden="1" w:unhideWhenUsed="1"/>
     <w:lsdException w:name="Placeholder Text" w:semiHidden="1"/>
     <w:lsdException w:name="No Spacing" w:uiPriority="1" w:qFormat="1"/>
     <w:lsdException w:name="Light Shading" w:uiPriority="60"/>

</xml_diff>